<commit_message>
Update segHT Installation Instructions.docx
</commit_message>
<xml_diff>
--- a/R/segHT Installation Instructions.docx
+++ b/R/segHT Installation Instructions.docx
@@ -1,6 +1,6 @@
 
 <file path=word/document.xml><?xml version="1.0" encoding="utf-8"?>
-<w:document xmlns:wpc="http://schemas.microsoft.com/office/word/2010/wordprocessingCanvas" xmlns:cx="http://schemas.microsoft.com/office/drawing/2014/chartex" xmlns:cx1="http://schemas.microsoft.com/office/drawing/2015/9/8/chartex" xmlns:mc="http://schemas.openxmlformats.org/markup-compatibility/2006" xmlns:o="urn:schemas-microsoft-com:office:office" xmlns:r="http://schemas.openxmlformats.org/officeDocument/2006/relationships" xmlns:m="http://schemas.openxmlformats.org/officeDocument/2006/math" xmlns:v="urn:schemas-microsoft-com:vml" xmlns:wp14="http://schemas.microsoft.com/office/word/2010/wordprocessingDrawing" xmlns:wp="http://schemas.openxmlformats.org/drawingml/2006/wordprocessingDrawing" xmlns:w10="urn:schemas-microsoft-com:office:word" xmlns:w="http://schemas.openxmlformats.org/wordprocessingml/2006/main" xmlns:w14="http://schemas.microsoft.com/office/word/2010/wordml" xmlns:w15="http://schemas.microsoft.com/office/word/2012/wordml" xmlns:w16se="http://schemas.microsoft.com/office/word/2015/wordml/symex" xmlns:wpg="http://schemas.microsoft.com/office/word/2010/wordprocessingGroup" xmlns:wpi="http://schemas.microsoft.com/office/word/2010/wordprocessingInk" xmlns:wne="http://schemas.microsoft.com/office/word/2006/wordml" xmlns:wps="http://schemas.microsoft.com/office/word/2010/wordprocessingShape" mc:Ignorable="w14 w15 w16se wp14">
+<w:document xmlns:wpc="http://schemas.microsoft.com/office/word/2010/wordprocessingCanvas" xmlns:cx="http://schemas.microsoft.com/office/drawing/2014/chartex" xmlns:cx1="http://schemas.microsoft.com/office/drawing/2015/9/8/chartex" xmlns:cx2="http://schemas.microsoft.com/office/drawing/2015/10/21/chartex" xmlns:cx3="http://schemas.microsoft.com/office/drawing/2016/5/9/chartex" xmlns:cx4="http://schemas.microsoft.com/office/drawing/2016/5/10/chartex" xmlns:cx5="http://schemas.microsoft.com/office/drawing/2016/5/11/chartex" xmlns:cx6="http://schemas.microsoft.com/office/drawing/2016/5/12/chartex" xmlns:cx7="http://schemas.microsoft.com/office/drawing/2016/5/13/chartex" xmlns:cx8="http://schemas.microsoft.com/office/drawing/2016/5/14/chartex" xmlns:mc="http://schemas.openxmlformats.org/markup-compatibility/2006" xmlns:aink="http://schemas.microsoft.com/office/drawing/2016/ink" xmlns:am3d="http://schemas.microsoft.com/office/drawing/2017/model3d" xmlns:o="urn:schemas-microsoft-com:office:office" xmlns:r="http://schemas.openxmlformats.org/officeDocument/2006/relationships" xmlns:m="http://schemas.openxmlformats.org/officeDocument/2006/math" xmlns:v="urn:schemas-microsoft-com:vml" xmlns:wp14="http://schemas.microsoft.com/office/word/2010/wordprocessingDrawing" xmlns:wp="http://schemas.openxmlformats.org/drawingml/2006/wordprocessingDrawing" xmlns:w10="urn:schemas-microsoft-com:office:word" xmlns:w="http://schemas.openxmlformats.org/wordprocessingml/2006/main" xmlns:w14="http://schemas.microsoft.com/office/word/2010/wordml" xmlns:w15="http://schemas.microsoft.com/office/word/2012/wordml" xmlns:w16cid="http://schemas.microsoft.com/office/word/2016/wordml/cid" xmlns:w16se="http://schemas.microsoft.com/office/word/2015/wordml/symex" xmlns:wpg="http://schemas.microsoft.com/office/word/2010/wordprocessingGroup" xmlns:wpi="http://schemas.microsoft.com/office/word/2010/wordprocessingInk" xmlns:wne="http://schemas.microsoft.com/office/word/2006/wordml" xmlns:wps="http://schemas.microsoft.com/office/word/2010/wordprocessingShape" mc:Ignorable="w14 w15 w16se w16cid wp14">
   <w:body>
     <w:p>
       <w:pPr>
@@ -28,21 +28,7 @@
         <w:rPr>
           <w:lang w:val="en-US"/>
         </w:rPr>
-        <w:t xml:space="preserve"> (“</w:t>
-      </w:r>
-      <w:proofErr w:type="spellStart"/>
-      <w:r>
-        <w:rPr>
-          <w:lang w:val="en-US"/>
-        </w:rPr>
-        <w:t>seg</w:t>
-      </w:r>
-      <w:proofErr w:type="spellEnd"/>
-      <w:r>
-        <w:rPr>
-          <w:lang w:val="en-US"/>
-        </w:rPr>
-        <w:t xml:space="preserve"> aitch tee”) R package contains </w:t>
+        <w:t xml:space="preserve"> (“seg aitch tee”) R package contains </w:t>
       </w:r>
       <w:r>
         <w:rPr>
@@ -78,7 +64,19 @@
         <w:rPr>
           <w:lang w:val="en-US"/>
         </w:rPr>
-        <w:t xml:space="preserve"> as described by Miller and Ulrich (2020; </w:t>
+        <w:t xml:space="preserve"> as described by Miller and Ulrich (202</w:t>
+      </w:r>
+      <w:r>
+        <w:rPr>
+          <w:lang w:val="en-US"/>
+        </w:rPr>
+        <w:t>1</w:t>
+      </w:r>
+      <w:r>
+        <w:rPr>
+          <w:lang w:val="en-US"/>
+        </w:rPr>
+        <w:t xml:space="preserve">; </w:t>
       </w:r>
       <w:proofErr w:type="spellStart"/>
       <w:r>
@@ -251,19 +249,129 @@
           <w:lang w:val="en-US"/>
         </w:rPr>
       </w:pPr>
+      <w:r>
+        <w:rPr>
+          <w:lang w:val="en-US"/>
+        </w:rPr>
+        <w:t xml:space="preserve"> </w:t>
+      </w:r>
+      <w:r>
+        <w:rPr>
+          <w:lang w:val="en-US"/>
+        </w:rPr>
+        <w:t xml:space="preserve">For users who have </w:t>
+      </w:r>
+      <w:proofErr w:type="spellStart"/>
+      <w:r>
+        <w:rPr>
+          <w:rFonts w:ascii="Courier New" w:hAnsi="Courier New" w:cs="Courier New"/>
+          <w:sz w:val="20"/>
+          <w:szCs w:val="20"/>
+          <w:lang w:val="en-US"/>
+        </w:rPr>
+        <w:t>devtools</w:t>
+      </w:r>
+      <w:proofErr w:type="spellEnd"/>
+      <w:r>
+        <w:rPr>
+          <w:lang w:val="en-US"/>
+        </w:rPr>
+        <w:t xml:space="preserve"> and are familiar with its use, the easiest way to install the package is with the commands:</w:t>
+      </w:r>
       <w:bookmarkStart w:id="0" w:name="_GoBack"/>
       <w:bookmarkEnd w:id="0"/>
-      <w:r>
-        <w:rPr>
-          <w:lang w:val="en-US"/>
-        </w:rPr>
-        <w:t xml:space="preserve"> </w:t>
-      </w:r>
-      <w:r>
-        <w:rPr>
-          <w:lang w:val="en-US"/>
-        </w:rPr>
-        <w:t>There are three installatio</w:t>
+    </w:p>
+    <w:p>
+      <w:pPr>
+        <w:spacing w:after="0"/>
+        <w:ind w:left="454"/>
+        <w:rPr>
+          <w:rFonts w:ascii="Courier New" w:hAnsi="Courier New" w:cs="Courier New"/>
+          <w:sz w:val="20"/>
+          <w:szCs w:val="20"/>
+          <w:lang w:val="en-US"/>
+        </w:rPr>
+      </w:pPr>
+      <w:proofErr w:type="gramStart"/>
+      <w:r>
+        <w:rPr>
+          <w:rFonts w:ascii="Courier New" w:hAnsi="Courier New" w:cs="Courier New"/>
+          <w:sz w:val="20"/>
+          <w:szCs w:val="20"/>
+          <w:lang w:val="en-US"/>
+        </w:rPr>
+        <w:t>devtools::</w:t>
+      </w:r>
+      <w:proofErr w:type="gramEnd"/>
+      <w:r>
+        <w:rPr>
+          <w:rFonts w:ascii="Courier New" w:hAnsi="Courier New" w:cs="Courier New"/>
+          <w:sz w:val="20"/>
+          <w:szCs w:val="20"/>
+          <w:lang w:val="en-US"/>
+        </w:rPr>
+        <w:t>install_github("milleratotago/Independent_Segments_R/R/segHT v1.4.0")</w:t>
+      </w:r>
+    </w:p>
+    <w:p>
+      <w:pPr>
+        <w:spacing w:after="120"/>
+        <w:ind w:left="454"/>
+        <w:rPr>
+          <w:rFonts w:ascii="Courier New" w:hAnsi="Courier New" w:cs="Courier New"/>
+          <w:sz w:val="20"/>
+          <w:szCs w:val="20"/>
+          <w:lang w:val="en-US"/>
+        </w:rPr>
+      </w:pPr>
+      <w:r>
+        <w:rPr>
+          <w:rFonts w:ascii="Courier New" w:hAnsi="Courier New" w:cs="Courier New"/>
+          <w:sz w:val="20"/>
+          <w:szCs w:val="20"/>
+          <w:lang w:val="en-US"/>
+        </w:rPr>
+        <w:t>library(</w:t>
+      </w:r>
+      <w:proofErr w:type="spellStart"/>
+      <w:r>
+        <w:rPr>
+          <w:rFonts w:ascii="Courier New" w:hAnsi="Courier New" w:cs="Courier New"/>
+          <w:sz w:val="20"/>
+          <w:szCs w:val="20"/>
+          <w:lang w:val="en-US"/>
+        </w:rPr>
+        <w:t>segHT</w:t>
+      </w:r>
+      <w:proofErr w:type="spellEnd"/>
+      <w:r>
+        <w:rPr>
+          <w:rFonts w:ascii="Courier New" w:hAnsi="Courier New" w:cs="Courier New"/>
+          <w:sz w:val="20"/>
+          <w:szCs w:val="20"/>
+          <w:lang w:val="en-US"/>
+        </w:rPr>
+        <w:t>)</w:t>
+      </w:r>
+    </w:p>
+    <w:p>
+      <w:pPr>
+        <w:spacing w:after="120"/>
+        <w:rPr>
+          <w:lang w:val="en-US"/>
+        </w:rPr>
+      </w:pPr>
+      <w:r>
+        <w:rPr>
+          <w:lang w:val="en-US"/>
+        </w:rPr>
+        <w:t>For other users, t</w:t>
+      </w:r>
+      <w:r>
+        <w:rPr>
+          <w:lang w:val="en-US"/>
+        </w:rPr>
+        <w:t>here are three installatio</w:t>
       </w:r>
       <w:r>
         <w:rPr>
@@ -350,21 +458,7 @@
         <w:rPr>
           <w:lang w:val="en-US"/>
         </w:rPr>
-        <w:t xml:space="preserve">” to start </w:t>
-      </w:r>
-      <w:proofErr w:type="spellStart"/>
-      <w:r>
-        <w:rPr>
-          <w:lang w:val="en-US"/>
-        </w:rPr>
-        <w:t>RStudio</w:t>
-      </w:r>
-      <w:proofErr w:type="spellEnd"/>
-      <w:r>
-        <w:rPr>
-          <w:lang w:val="en-US"/>
-        </w:rPr>
-        <w:t>, open the file ‘</w:t>
+        <w:t>” to start RStudio, open the file ‘</w:t>
       </w:r>
       <w:proofErr w:type="spellStart"/>
       <w:r>
@@ -486,21 +580,7 @@
         <w:rPr>
           <w:lang w:val="en-US"/>
         </w:rPr>
-        <w:t xml:space="preserve">Launch the package in </w:t>
-      </w:r>
-      <w:proofErr w:type="spellStart"/>
-      <w:r>
-        <w:rPr>
-          <w:lang w:val="en-US"/>
-        </w:rPr>
-        <w:t>RStudio</w:t>
-      </w:r>
-      <w:proofErr w:type="spellEnd"/>
-      <w:r>
-        <w:rPr>
-          <w:lang w:val="en-US"/>
-        </w:rPr>
-        <w:t xml:space="preserve"> by double-clicking on file </w:t>
+        <w:t xml:space="preserve">Launch the package in RStudio by double-clicking on file </w:t>
       </w:r>
       <w:proofErr w:type="spellStart"/>
       <w:r>
@@ -889,6 +969,94 @@
           <w:lang w:val="en-US"/>
         </w:rPr>
         <w:t>:</w:t>
+      </w:r>
+    </w:p>
+    <w:p>
+      <w:pPr>
+        <w:tabs>
+          <w:tab w:val="left" w:pos="916"/>
+          <w:tab w:val="left" w:pos="1832"/>
+          <w:tab w:val="left" w:pos="2748"/>
+          <w:tab w:val="left" w:pos="3664"/>
+          <w:tab w:val="left" w:pos="4580"/>
+          <w:tab w:val="left" w:pos="5496"/>
+          <w:tab w:val="left" w:pos="6412"/>
+          <w:tab w:val="left" w:pos="7328"/>
+          <w:tab w:val="left" w:pos="8244"/>
+          <w:tab w:val="left" w:pos="9160"/>
+          <w:tab w:val="left" w:pos="10076"/>
+          <w:tab w:val="left" w:pos="10992"/>
+          <w:tab w:val="left" w:pos="11908"/>
+          <w:tab w:val="left" w:pos="12824"/>
+          <w:tab w:val="left" w:pos="13740"/>
+          <w:tab w:val="left" w:pos="14656"/>
+        </w:tabs>
+        <w:spacing w:after="0" w:line="240" w:lineRule="auto"/>
+        <w:ind w:left="720"/>
+        <w:rPr>
+          <w:rFonts w:ascii="Courier New" w:eastAsia="Times New Roman" w:hAnsi="Courier New" w:cs="Courier New"/>
+          <w:sz w:val="20"/>
+          <w:szCs w:val="20"/>
+          <w:lang w:eastAsia="en-NZ"/>
+        </w:rPr>
+      </w:pPr>
+      <w:proofErr w:type="spellStart"/>
+      <w:r>
+        <w:rPr>
+          <w:rFonts w:ascii="Courier New" w:eastAsia="Times New Roman" w:hAnsi="Courier New" w:cs="Courier New"/>
+          <w:sz w:val="20"/>
+          <w:szCs w:val="20"/>
+          <w:lang w:eastAsia="en-NZ"/>
+        </w:rPr>
+        <w:t>install.packages</w:t>
+      </w:r>
+      <w:proofErr w:type="spellEnd"/>
+      <w:r>
+        <w:rPr>
+          <w:rFonts w:ascii="Courier New" w:eastAsia="Times New Roman" w:hAnsi="Courier New" w:cs="Courier New"/>
+          <w:sz w:val="20"/>
+          <w:szCs w:val="20"/>
+          <w:lang w:eastAsia="en-NZ"/>
+        </w:rPr>
+        <w:t>(</w:t>
+      </w:r>
+      <w:r>
+        <w:rPr>
+          <w:rFonts w:ascii="Courier New" w:eastAsia="Times New Roman" w:hAnsi="Courier New" w:cs="Courier New"/>
+          <w:sz w:val="20"/>
+          <w:szCs w:val="20"/>
+          <w:lang w:eastAsia="en-NZ"/>
+        </w:rPr>
+        <w:t>“</w:t>
+      </w:r>
+      <w:proofErr w:type="spellStart"/>
+      <w:r>
+        <w:rPr>
+          <w:rFonts w:ascii="Courier New" w:eastAsia="Times New Roman" w:hAnsi="Courier New" w:cs="Courier New"/>
+          <w:sz w:val="20"/>
+          <w:szCs w:val="20"/>
+          <w:lang w:eastAsia="en-NZ"/>
+        </w:rPr>
+        <w:t>path_to_file</w:t>
+      </w:r>
+      <w:proofErr w:type="spellEnd"/>
+      <w:r>
+        <w:rPr>
+          <w:rFonts w:ascii="Courier New" w:eastAsia="Times New Roman" w:hAnsi="Courier New" w:cs="Courier New"/>
+          <w:sz w:val="20"/>
+          <w:szCs w:val="20"/>
+          <w:lang w:eastAsia="en-NZ"/>
+        </w:rPr>
+        <w:t>”</w:t>
+      </w:r>
+      <w:r>
+        <w:rPr>
+          <w:rFonts w:ascii="Courier New" w:eastAsia="Times New Roman" w:hAnsi="Courier New" w:cs="Courier New"/>
+          <w:sz w:val="20"/>
+          <w:szCs w:val="20"/>
+          <w:lang w:eastAsia="en-NZ"/>
+        </w:rPr>
+        <w:t>, repos = NULL, type="source")</w:t>
       </w:r>
     </w:p>
     <w:p>
@@ -920,8 +1088,6 @@
           <w:lang w:eastAsia="en-NZ"/>
         </w:rPr>
       </w:pPr>
-      <w:proofErr w:type="spellStart"/>
-      <w:proofErr w:type="gramStart"/>
       <w:r>
         <w:rPr>
           <w:rFonts w:ascii="Courier New" w:eastAsia="Times New Roman" w:hAnsi="Courier New" w:cs="Courier New"/>
@@ -929,9 +1095,9 @@
           <w:szCs w:val="20"/>
           <w:lang w:eastAsia="en-NZ"/>
         </w:rPr>
-        <w:t>install.packages</w:t>
-      </w:r>
-      <w:proofErr w:type="spellEnd"/>
+        <w:t>library(</w:t>
+      </w:r>
+      <w:proofErr w:type="spellStart"/>
       <w:r>
         <w:rPr>
           <w:rFonts w:ascii="Courier New" w:eastAsia="Times New Roman" w:hAnsi="Courier New" w:cs="Courier New"/>
@@ -939,9 +1105,9 @@
           <w:szCs w:val="20"/>
           <w:lang w:eastAsia="en-NZ"/>
         </w:rPr>
-        <w:t>(</w:t>
-      </w:r>
-      <w:proofErr w:type="gramEnd"/>
+        <w:t>segHT</w:t>
+      </w:r>
+      <w:proofErr w:type="spellEnd"/>
       <w:r>
         <w:rPr>
           <w:rFonts w:ascii="Courier New" w:eastAsia="Times New Roman" w:hAnsi="Courier New" w:cs="Courier New"/>
@@ -949,97 +1115,54 @@
           <w:szCs w:val="20"/>
           <w:lang w:eastAsia="en-NZ"/>
         </w:rPr>
-        <w:t>“</w:t>
-      </w:r>
-      <w:proofErr w:type="spellStart"/>
-      <w:r>
-        <w:rPr>
-          <w:rFonts w:ascii="Courier New" w:eastAsia="Times New Roman" w:hAnsi="Courier New" w:cs="Courier New"/>
-          <w:sz w:val="20"/>
-          <w:szCs w:val="20"/>
-          <w:lang w:eastAsia="en-NZ"/>
-        </w:rPr>
-        <w:t>path_to_file</w:t>
-      </w:r>
-      <w:proofErr w:type="spellEnd"/>
-      <w:r>
-        <w:rPr>
-          <w:rFonts w:ascii="Courier New" w:eastAsia="Times New Roman" w:hAnsi="Courier New" w:cs="Courier New"/>
-          <w:sz w:val="20"/>
-          <w:szCs w:val="20"/>
-          <w:lang w:eastAsia="en-NZ"/>
-        </w:rPr>
-        <w:t>”</w:t>
-      </w:r>
-      <w:r>
-        <w:rPr>
-          <w:rFonts w:ascii="Courier New" w:eastAsia="Times New Roman" w:hAnsi="Courier New" w:cs="Courier New"/>
-          <w:sz w:val="20"/>
-          <w:szCs w:val="20"/>
-          <w:lang w:eastAsia="en-NZ"/>
-        </w:rPr>
-        <w:t>, repos = NULL, type="source")</w:t>
+        <w:t>)</w:t>
       </w:r>
     </w:p>
     <w:p>
       <w:pPr>
-        <w:tabs>
-          <w:tab w:val="left" w:pos="916"/>
-          <w:tab w:val="left" w:pos="1832"/>
-          <w:tab w:val="left" w:pos="2748"/>
-          <w:tab w:val="left" w:pos="3664"/>
-          <w:tab w:val="left" w:pos="4580"/>
-          <w:tab w:val="left" w:pos="5496"/>
-          <w:tab w:val="left" w:pos="6412"/>
-          <w:tab w:val="left" w:pos="7328"/>
-          <w:tab w:val="left" w:pos="8244"/>
-          <w:tab w:val="left" w:pos="9160"/>
-          <w:tab w:val="left" w:pos="10076"/>
-          <w:tab w:val="left" w:pos="10992"/>
-          <w:tab w:val="left" w:pos="11908"/>
-          <w:tab w:val="left" w:pos="12824"/>
-          <w:tab w:val="left" w:pos="13740"/>
-          <w:tab w:val="left" w:pos="14656"/>
-        </w:tabs>
-        <w:spacing w:after="120" w:line="240" w:lineRule="auto"/>
-        <w:ind w:left="720"/>
-        <w:rPr>
-          <w:rFonts w:ascii="Courier New" w:eastAsia="Times New Roman" w:hAnsi="Courier New" w:cs="Courier New"/>
-          <w:sz w:val="20"/>
-          <w:szCs w:val="20"/>
-          <w:lang w:eastAsia="en-NZ"/>
-        </w:rPr>
-      </w:pPr>
-      <w:proofErr w:type="gramStart"/>
-      <w:r>
-        <w:rPr>
-          <w:rFonts w:ascii="Courier New" w:eastAsia="Times New Roman" w:hAnsi="Courier New" w:cs="Courier New"/>
-          <w:sz w:val="20"/>
-          <w:szCs w:val="20"/>
-          <w:lang w:eastAsia="en-NZ"/>
-        </w:rPr>
-        <w:t>library(</w:t>
-      </w:r>
-      <w:proofErr w:type="spellStart"/>
-      <w:proofErr w:type="gramEnd"/>
-      <w:r>
-        <w:rPr>
-          <w:rFonts w:ascii="Courier New" w:eastAsia="Times New Roman" w:hAnsi="Courier New" w:cs="Courier New"/>
-          <w:sz w:val="20"/>
-          <w:szCs w:val="20"/>
-          <w:lang w:eastAsia="en-NZ"/>
-        </w:rPr>
-        <w:t>segHT</w:t>
-      </w:r>
-      <w:proofErr w:type="spellEnd"/>
-      <w:r>
-        <w:rPr>
-          <w:rFonts w:ascii="Courier New" w:eastAsia="Times New Roman" w:hAnsi="Courier New" w:cs="Courier New"/>
-          <w:sz w:val="20"/>
-          <w:szCs w:val="20"/>
-          <w:lang w:eastAsia="en-NZ"/>
-        </w:rPr>
-        <w:t>)</w:t>
+        <w:spacing w:after="120"/>
+        <w:ind w:left="360"/>
+        <w:rPr>
+          <w:lang w:val="en-US"/>
+        </w:rPr>
+      </w:pPr>
+      <w:r>
+        <w:rPr>
+          <w:lang w:val="en-US"/>
+        </w:rPr>
+        <w:t xml:space="preserve">replacing </w:t>
+      </w:r>
+      <w:proofErr w:type="spellStart"/>
+      <w:r>
+        <w:rPr>
+          <w:lang w:val="en-US"/>
+        </w:rPr>
+        <w:t>path_to_file</w:t>
+      </w:r>
+      <w:proofErr w:type="spellEnd"/>
+      <w:r>
+        <w:rPr>
+          <w:lang w:val="en-US"/>
+        </w:rPr>
+        <w:t xml:space="preserve"> with </w:t>
+      </w:r>
+      <w:r>
+        <w:rPr>
+          <w:lang w:val="en-US"/>
+        </w:rPr>
+        <w:t xml:space="preserve">the </w:t>
+      </w:r>
+      <w:r>
+        <w:rPr>
+          <w:lang w:val="en-US"/>
+        </w:rPr>
+        <w:t>relative path and filename of the download.</w:t>
+      </w:r>
+      <w:r>
+        <w:rPr>
+          <w:lang w:val="en-US"/>
+        </w:rPr>
+        <w:t xml:space="preserve"> </w:t>
       </w:r>
     </w:p>
     <w:p>
@@ -1050,206 +1173,328 @@
           <w:lang w:val="en-US"/>
         </w:rPr>
       </w:pPr>
+      <w:r>
+        <w:rPr>
+          <w:lang w:val="en-US"/>
+        </w:rPr>
+        <w:t xml:space="preserve">For example, if </w:t>
+      </w:r>
+      <w:r>
+        <w:rPr>
+          <w:lang w:val="en-US"/>
+        </w:rPr>
+        <w:t xml:space="preserve">the </w:t>
+      </w:r>
+      <w:r>
+        <w:rPr>
+          <w:lang w:val="en-US"/>
+        </w:rPr>
+        <w:t>download</w:t>
+      </w:r>
+      <w:r>
+        <w:rPr>
+          <w:lang w:val="en-US"/>
+        </w:rPr>
+        <w:t xml:space="preserve">ed </w:t>
+      </w:r>
+      <w:r>
+        <w:rPr>
+          <w:i/>
+          <w:lang w:val="en-US"/>
+        </w:rPr>
+        <w:t>package folder</w:t>
+      </w:r>
+      <w:r>
+        <w:rPr>
+          <w:lang w:val="en-US"/>
+        </w:rPr>
+        <w:t xml:space="preserve"> for version </w:t>
+      </w:r>
+      <w:r>
+        <w:rPr>
+          <w:lang w:val="en-US"/>
+        </w:rPr>
+        <w:t>v</w:t>
+      </w:r>
+      <w:r>
+        <w:rPr>
+          <w:lang w:val="en-US"/>
+        </w:rPr>
+        <w:t>1.2.0</w:t>
+      </w:r>
+      <w:r>
+        <w:rPr>
+          <w:lang w:val="en-US"/>
+        </w:rPr>
+        <w:t xml:space="preserve"> </w:t>
+      </w:r>
+      <w:r>
+        <w:rPr>
+          <w:lang w:val="en-US"/>
+        </w:rPr>
+        <w:t xml:space="preserve">is placed </w:t>
+      </w:r>
+      <w:r>
+        <w:rPr>
+          <w:lang w:val="en-US"/>
+        </w:rPr>
+        <w:t xml:space="preserve">in the same </w:t>
+      </w:r>
+      <w:r>
+        <w:rPr>
+          <w:lang w:val="en-US"/>
+        </w:rPr>
+        <w:t>directory</w:t>
+      </w:r>
+      <w:r>
+        <w:rPr>
+          <w:lang w:val="en-US"/>
+        </w:rPr>
+        <w:t xml:space="preserve"> as the R project </w:t>
+      </w:r>
       <w:proofErr w:type="gramStart"/>
       <w:r>
         <w:rPr>
           <w:lang w:val="en-US"/>
         </w:rPr>
-        <w:t>replacing</w:t>
+        <w:t>folder,  the</w:t>
       </w:r>
       <w:proofErr w:type="gramEnd"/>
       <w:r>
         <w:rPr>
           <w:lang w:val="en-US"/>
         </w:rPr>
-        <w:t xml:space="preserve"> </w:t>
-      </w:r>
-      <w:proofErr w:type="spellStart"/>
-      <w:r>
-        <w:rPr>
-          <w:lang w:val="en-US"/>
-        </w:rPr>
-        <w:t>path_to_file</w:t>
-      </w:r>
-      <w:proofErr w:type="spellEnd"/>
-      <w:r>
-        <w:rPr>
-          <w:lang w:val="en-US"/>
-        </w:rPr>
-        <w:t xml:space="preserve"> with </w:t>
-      </w:r>
-      <w:r>
-        <w:rPr>
-          <w:lang w:val="en-US"/>
-        </w:rPr>
-        <w:t xml:space="preserve">the </w:t>
-      </w:r>
-      <w:r>
-        <w:rPr>
-          <w:lang w:val="en-US"/>
-        </w:rPr>
-        <w:t>relative path and filename of the download.</w:t>
-      </w:r>
-      <w:r>
-        <w:rPr>
-          <w:lang w:val="en-US"/>
-        </w:rPr>
-        <w:t xml:space="preserve"> </w:t>
+        <w:t xml:space="preserve"> installation </w:t>
+      </w:r>
+      <w:r>
+        <w:rPr>
+          <w:lang w:val="en-US"/>
+        </w:rPr>
+        <w:t>statements  would be:</w:t>
       </w:r>
     </w:p>
     <w:p>
       <w:pPr>
+        <w:spacing w:after="0"/>
+        <w:ind w:left="720"/>
+        <w:rPr>
+          <w:rFonts w:ascii="Courier New" w:hAnsi="Courier New" w:cs="Courier New"/>
+          <w:sz w:val="20"/>
+        </w:rPr>
+      </w:pPr>
+      <w:proofErr w:type="spellStart"/>
+      <w:r>
+        <w:rPr>
+          <w:rFonts w:ascii="Courier New" w:hAnsi="Courier New" w:cs="Courier New"/>
+          <w:sz w:val="20"/>
+        </w:rPr>
+        <w:t>pat</w:t>
+      </w:r>
+      <w:r>
+        <w:rPr>
+          <w:rFonts w:ascii="Courier New" w:hAnsi="Courier New" w:cs="Courier New"/>
+          <w:sz w:val="20"/>
+        </w:rPr>
+        <w:t>h_to_segHT</w:t>
+      </w:r>
+      <w:proofErr w:type="spellEnd"/>
+      <w:r>
+        <w:rPr>
+          <w:rFonts w:ascii="Courier New" w:hAnsi="Courier New" w:cs="Courier New"/>
+          <w:sz w:val="20"/>
+        </w:rPr>
+        <w:t xml:space="preserve"> &lt;- "..\\</w:t>
+      </w:r>
+      <w:proofErr w:type="spellStart"/>
+      <w:r>
+        <w:rPr>
+          <w:rFonts w:ascii="Courier New" w:hAnsi="Courier New" w:cs="Courier New"/>
+          <w:sz w:val="20"/>
+        </w:rPr>
+        <w:t>segHT</w:t>
+      </w:r>
+      <w:proofErr w:type="spellEnd"/>
+      <w:r>
+        <w:rPr>
+          <w:rFonts w:ascii="Courier New" w:hAnsi="Courier New" w:cs="Courier New"/>
+          <w:sz w:val="20"/>
+        </w:rPr>
+        <w:t xml:space="preserve"> v1.2.0</w:t>
+      </w:r>
+      <w:r>
+        <w:rPr>
+          <w:rFonts w:ascii="Courier New" w:hAnsi="Courier New" w:cs="Courier New"/>
+          <w:sz w:val="20"/>
+        </w:rPr>
+        <w:t>"</w:t>
+      </w:r>
+    </w:p>
+    <w:p>
+      <w:pPr>
+        <w:spacing w:after="0"/>
+        <w:ind w:left="720"/>
+        <w:rPr>
+          <w:rFonts w:ascii="Courier New" w:hAnsi="Courier New" w:cs="Courier New"/>
+          <w:sz w:val="20"/>
+        </w:rPr>
+      </w:pPr>
+      <w:proofErr w:type="spellStart"/>
+      <w:r>
+        <w:rPr>
+          <w:rFonts w:ascii="Courier New" w:hAnsi="Courier New" w:cs="Courier New"/>
+          <w:sz w:val="20"/>
+        </w:rPr>
+        <w:t>install.packages</w:t>
+      </w:r>
+      <w:proofErr w:type="spellEnd"/>
+      <w:r>
+        <w:rPr>
+          <w:rFonts w:ascii="Courier New" w:hAnsi="Courier New" w:cs="Courier New"/>
+          <w:sz w:val="20"/>
+        </w:rPr>
+        <w:t>(</w:t>
+      </w:r>
+      <w:proofErr w:type="spellStart"/>
+      <w:r>
+        <w:rPr>
+          <w:rFonts w:ascii="Courier New" w:hAnsi="Courier New" w:cs="Courier New"/>
+          <w:sz w:val="20"/>
+        </w:rPr>
+        <w:t>path_to_segHT</w:t>
+      </w:r>
+      <w:proofErr w:type="spellEnd"/>
+      <w:r>
+        <w:rPr>
+          <w:rFonts w:ascii="Courier New" w:hAnsi="Courier New" w:cs="Courier New"/>
+          <w:sz w:val="20"/>
+        </w:rPr>
+        <w:t>, repos = NULL, type="source")</w:t>
+      </w:r>
+    </w:p>
+    <w:p>
+      <w:pPr>
+        <w:spacing w:after="0"/>
+        <w:ind w:left="720"/>
+        <w:rPr>
+          <w:rFonts w:ascii="Courier New" w:hAnsi="Courier New" w:cs="Courier New"/>
+          <w:sz w:val="20"/>
+        </w:rPr>
+      </w:pPr>
+      <w:r>
+        <w:rPr>
+          <w:rFonts w:ascii="Courier New" w:hAnsi="Courier New" w:cs="Courier New"/>
+          <w:sz w:val="20"/>
+        </w:rPr>
+        <w:t>library(</w:t>
+      </w:r>
+      <w:proofErr w:type="spellStart"/>
+      <w:r>
+        <w:rPr>
+          <w:rFonts w:ascii="Courier New" w:hAnsi="Courier New" w:cs="Courier New"/>
+          <w:sz w:val="20"/>
+        </w:rPr>
+        <w:t>segHT</w:t>
+      </w:r>
+      <w:proofErr w:type="spellEnd"/>
+      <w:r>
+        <w:rPr>
+          <w:rFonts w:ascii="Courier New" w:hAnsi="Courier New" w:cs="Courier New"/>
+          <w:sz w:val="20"/>
+        </w:rPr>
+        <w:t>)</w:t>
+      </w:r>
+    </w:p>
+    <w:p>
+      <w:pPr>
+        <w:spacing w:after="120"/>
+        <w:ind w:left="720"/>
+        <w:rPr>
+          <w:rFonts w:ascii="Courier New" w:hAnsi="Courier New" w:cs="Courier New"/>
+          <w:sz w:val="18"/>
+        </w:rPr>
+      </w:pPr>
+      <w:r>
+        <w:rPr>
+          <w:rFonts w:ascii="Courier New" w:hAnsi="Courier New" w:cs="Courier New"/>
+          <w:sz w:val="20"/>
+          <w:lang w:val="en-US"/>
+        </w:rPr>
+        <w:t xml:space="preserve"> </w:t>
+      </w:r>
+    </w:p>
+    <w:p>
+      <w:pPr>
         <w:spacing w:after="120"/>
         <w:ind w:left="360"/>
-        <w:rPr>
-          <w:lang w:val="en-US"/>
-        </w:rPr>
-      </w:pPr>
-      <w:r>
-        <w:rPr>
-          <w:lang w:val="en-US"/>
-        </w:rPr>
-        <w:t xml:space="preserve">For example, if </w:t>
-      </w:r>
-      <w:r>
-        <w:rPr>
-          <w:lang w:val="en-US"/>
-        </w:rPr>
-        <w:t xml:space="preserve">the </w:t>
-      </w:r>
-      <w:r>
-        <w:rPr>
-          <w:lang w:val="en-US"/>
-        </w:rPr>
-        <w:t>download</w:t>
-      </w:r>
-      <w:r>
-        <w:rPr>
-          <w:lang w:val="en-US"/>
-        </w:rPr>
-        <w:t xml:space="preserve">ed </w:t>
+      </w:pPr>
+      <w:r>
+        <w:t xml:space="preserve">Alternatively, if the downloaded </w:t>
       </w:r>
       <w:r>
         <w:rPr>
           <w:i/>
-          <w:lang w:val="en-US"/>
-        </w:rPr>
-        <w:t>package folder</w:t>
-      </w:r>
-      <w:r>
-        <w:rPr>
-          <w:lang w:val="en-US"/>
-        </w:rPr>
+        </w:rPr>
+        <w:t xml:space="preserve">pre-built </w:t>
+      </w:r>
+      <w:r>
+        <w:rPr>
+          <w:i/>
+        </w:rPr>
+        <w:t>package file</w:t>
+      </w:r>
+      <w:r>
         <w:t xml:space="preserve"> for version </w:t>
       </w:r>
       <w:r>
-        <w:rPr>
-          <w:lang w:val="en-US"/>
-        </w:rPr>
         <w:t>v</w:t>
       </w:r>
       <w:r>
-        <w:rPr>
-          <w:lang w:val="en-US"/>
-        </w:rPr>
-        <w:t>1.2.0</w:t>
-      </w:r>
-      <w:r>
-        <w:rPr>
-          <w:lang w:val="en-US"/>
-        </w:rPr>
-        <w:t xml:space="preserve"> </w:t>
-      </w:r>
-      <w:r>
-        <w:rPr>
-          <w:lang w:val="en-US"/>
-        </w:rPr>
-        <w:t xml:space="preserve">is placed </w:t>
-      </w:r>
-      <w:r>
-        <w:rPr>
-          <w:lang w:val="en-US"/>
-        </w:rPr>
-        <w:t xml:space="preserve">in the same </w:t>
-      </w:r>
-      <w:r>
-        <w:rPr>
-          <w:lang w:val="en-US"/>
-        </w:rPr>
-        <w:t>directory</w:t>
-      </w:r>
-      <w:r>
-        <w:rPr>
-          <w:lang w:val="en-US"/>
-        </w:rPr>
-        <w:t xml:space="preserve"> as the R project folder</w:t>
-      </w:r>
-      <w:proofErr w:type="gramStart"/>
-      <w:r>
-        <w:rPr>
-          <w:lang w:val="en-US"/>
-        </w:rPr>
-        <w:t>,  the</w:t>
-      </w:r>
-      <w:proofErr w:type="gramEnd"/>
-      <w:r>
-        <w:rPr>
-          <w:lang w:val="en-US"/>
-        </w:rPr>
-        <w:t xml:space="preserve"> installation </w:t>
-      </w:r>
-      <w:r>
-        <w:rPr>
-          <w:lang w:val="en-US"/>
-        </w:rPr>
-        <w:t>statements  would be:</w:t>
+        <w:t>1.2.0 is placed in the same directory as the R project folder, the installation statements would be:</w:t>
       </w:r>
     </w:p>
     <w:p>
       <w:pPr>
-        <w:spacing w:after="120"/>
+        <w:spacing w:after="0"/>
         <w:ind w:left="720"/>
         <w:rPr>
           <w:rFonts w:ascii="Courier New" w:hAnsi="Courier New" w:cs="Courier New"/>
           <w:sz w:val="20"/>
-        </w:rPr>
-      </w:pPr>
-      <w:proofErr w:type="spellStart"/>
-      <w:r>
-        <w:rPr>
-          <w:rFonts w:ascii="Courier New" w:hAnsi="Courier New" w:cs="Courier New"/>
-          <w:sz w:val="20"/>
-        </w:rPr>
-        <w:t>pat</w:t>
-      </w:r>
-      <w:r>
-        <w:rPr>
-          <w:rFonts w:ascii="Courier New" w:hAnsi="Courier New" w:cs="Courier New"/>
-          <w:sz w:val="20"/>
-        </w:rPr>
-        <w:t>h_to_segHT</w:t>
-      </w:r>
-      <w:proofErr w:type="spellEnd"/>
-      <w:r>
-        <w:rPr>
-          <w:rFonts w:ascii="Courier New" w:hAnsi="Courier New" w:cs="Courier New"/>
-          <w:sz w:val="20"/>
-        </w:rPr>
-        <w:t xml:space="preserve"> &lt;- "</w:t>
+          <w:lang w:val="en-US"/>
+        </w:rPr>
+      </w:pPr>
+      <w:proofErr w:type="spellStart"/>
+      <w:r>
+        <w:rPr>
+          <w:rFonts w:ascii="Courier New" w:hAnsi="Courier New" w:cs="Courier New"/>
+          <w:sz w:val="20"/>
+          <w:lang w:val="en-US"/>
+        </w:rPr>
+        <w:t>path_to_segHT</w:t>
+      </w:r>
+      <w:proofErr w:type="spellEnd"/>
+      <w:r>
+        <w:rPr>
+          <w:rFonts w:ascii="Courier New" w:hAnsi="Courier New" w:cs="Courier New"/>
+          <w:sz w:val="20"/>
+          <w:lang w:val="en-US"/>
+        </w:rPr>
+        <w:t xml:space="preserve"> &lt;- </w:t>
       </w:r>
       <w:proofErr w:type="gramStart"/>
       <w:r>
         <w:rPr>
           <w:rFonts w:ascii="Courier New" w:hAnsi="Courier New" w:cs="Courier New"/>
           <w:sz w:val="20"/>
-        </w:rPr>
-        <w:t>..</w:t>
+          <w:lang w:val="en-US"/>
+        </w:rPr>
+        <w:t>"..</w:t>
       </w:r>
       <w:proofErr w:type="gramEnd"/>
       <w:r>
         <w:rPr>
           <w:rFonts w:ascii="Courier New" w:hAnsi="Courier New" w:cs="Courier New"/>
           <w:sz w:val="20"/>
+          <w:lang w:val="en-US"/>
         </w:rPr>
         <w:t>\\</w:t>
       </w:r>
@@ -1258,6 +1503,7 @@
         <w:rPr>
           <w:rFonts w:ascii="Courier New" w:hAnsi="Courier New" w:cs="Courier New"/>
           <w:sz w:val="20"/>
+          <w:lang w:val="en-US"/>
         </w:rPr>
         <w:t>segHT</w:t>
       </w:r>
@@ -1266,24 +1512,27 @@
         <w:rPr>
           <w:rFonts w:ascii="Courier New" w:hAnsi="Courier New" w:cs="Courier New"/>
           <w:sz w:val="20"/>
-        </w:rPr>
-        <w:t xml:space="preserve"> v1.2.0</w:t>
-      </w:r>
-      <w:r>
-        <w:rPr>
-          <w:rFonts w:ascii="Courier New" w:hAnsi="Courier New" w:cs="Courier New"/>
-          <w:sz w:val="20"/>
-        </w:rPr>
-        <w:t>"</w:t>
+          <w:lang w:val="en-US"/>
+        </w:rPr>
+        <w:t xml:space="preserve"> v</w:t>
+      </w:r>
+      <w:r>
+        <w:rPr>
+          <w:rFonts w:ascii="Courier New" w:hAnsi="Courier New" w:cs="Courier New"/>
+          <w:sz w:val="20"/>
+          <w:lang w:val="en-US"/>
+        </w:rPr>
+        <w:t>1.2.0.tar.gz"</w:t>
       </w:r>
     </w:p>
     <w:p>
       <w:pPr>
-        <w:spacing w:after="120"/>
+        <w:spacing w:after="0"/>
         <w:ind w:left="720"/>
         <w:rPr>
           <w:rFonts w:ascii="Courier New" w:hAnsi="Courier New" w:cs="Courier New"/>
           <w:sz w:val="20"/>
+          <w:lang w:val="en-US"/>
         </w:rPr>
       </w:pPr>
       <w:proofErr w:type="spellStart"/>
@@ -1292,23 +1541,26 @@
         <w:rPr>
           <w:rFonts w:ascii="Courier New" w:hAnsi="Courier New" w:cs="Courier New"/>
           <w:sz w:val="20"/>
+          <w:lang w:val="en-US"/>
         </w:rPr>
         <w:t>install.packages</w:t>
       </w:r>
       <w:proofErr w:type="spellEnd"/>
-      <w:r>
-        <w:rPr>
-          <w:rFonts w:ascii="Courier New" w:hAnsi="Courier New" w:cs="Courier New"/>
-          <w:sz w:val="20"/>
+      <w:proofErr w:type="gramEnd"/>
+      <w:r>
+        <w:rPr>
+          <w:rFonts w:ascii="Courier New" w:hAnsi="Courier New" w:cs="Courier New"/>
+          <w:sz w:val="20"/>
+          <w:lang w:val="en-US"/>
         </w:rPr>
         <w:t>(</w:t>
       </w:r>
       <w:proofErr w:type="spellStart"/>
-      <w:proofErr w:type="gramEnd"/>
-      <w:r>
-        <w:rPr>
-          <w:rFonts w:ascii="Courier New" w:hAnsi="Courier New" w:cs="Courier New"/>
-          <w:sz w:val="20"/>
+      <w:r>
+        <w:rPr>
+          <w:rFonts w:ascii="Courier New" w:hAnsi="Courier New" w:cs="Courier New"/>
+          <w:sz w:val="20"/>
+          <w:lang w:val="en-US"/>
         </w:rPr>
         <w:t>path_to_segHT</w:t>
       </w:r>
@@ -1317,20 +1569,20 @@
         <w:rPr>
           <w:rFonts w:ascii="Courier New" w:hAnsi="Courier New" w:cs="Courier New"/>
           <w:sz w:val="20"/>
+          <w:lang w:val="en-US"/>
         </w:rPr>
         <w:t>, repos = NULL, type="source")</w:t>
       </w:r>
     </w:p>
     <w:p>
       <w:pPr>
-        <w:spacing w:after="120"/>
+        <w:spacing w:after="0"/>
         <w:ind w:left="720"/>
         <w:rPr>
           <w:rFonts w:ascii="Courier New" w:hAnsi="Courier New" w:cs="Courier New"/>
           <w:sz w:val="20"/>
         </w:rPr>
       </w:pPr>
-      <w:proofErr w:type="gramStart"/>
       <w:r>
         <w:rPr>
           <w:rFonts w:ascii="Courier New" w:hAnsi="Courier New" w:cs="Courier New"/>
@@ -1339,7 +1591,6 @@
         <w:t>library(</w:t>
       </w:r>
       <w:proofErr w:type="spellStart"/>
-      <w:proofErr w:type="gramEnd"/>
       <w:r>
         <w:rPr>
           <w:rFonts w:ascii="Courier New" w:hAnsi="Courier New" w:cs="Courier New"/>
@@ -1355,226 +1606,11 @@
         </w:rPr>
         <w:t>)</w:t>
       </w:r>
-    </w:p>
-    <w:p>
-      <w:pPr>
-        <w:spacing w:after="120"/>
-        <w:ind w:left="720"/>
-        <w:rPr>
-          <w:rFonts w:ascii="Courier New" w:hAnsi="Courier New" w:cs="Courier New"/>
-          <w:sz w:val="18"/>
-        </w:rPr>
-      </w:pPr>
-      <w:r>
-        <w:rPr>
-          <w:rFonts w:ascii="Courier New" w:hAnsi="Courier New" w:cs="Courier New"/>
-          <w:sz w:val="20"/>
-          <w:lang w:val="en-US"/>
-        </w:rPr>
-        <w:t xml:space="preserve"> </w:t>
-      </w:r>
-    </w:p>
-    <w:p>
-      <w:pPr>
-        <w:spacing w:after="120"/>
-        <w:ind w:left="360"/>
-      </w:pPr>
-      <w:r>
-        <w:t xml:space="preserve">Alternatively, if the downloaded </w:t>
-      </w:r>
-      <w:r>
-        <w:rPr>
-          <w:i/>
-        </w:rPr>
-        <w:t xml:space="preserve">pre-built </w:t>
-      </w:r>
-      <w:r>
-        <w:rPr>
-          <w:i/>
-        </w:rPr>
-        <w:t>package file</w:t>
-      </w:r>
-      <w:r>
-        <w:t xml:space="preserve"> for version </w:t>
-      </w:r>
-      <w:r>
-        <w:t>v</w:t>
-      </w:r>
-      <w:r>
-        <w:t>1.2.0 is placed in the same directory as the R project folder, the installation statements would be:</w:t>
-      </w:r>
-    </w:p>
-    <w:p>
-      <w:pPr>
-        <w:spacing w:after="120"/>
-        <w:ind w:left="720"/>
-        <w:rPr>
-          <w:rFonts w:ascii="Courier New" w:hAnsi="Courier New" w:cs="Courier New"/>
-          <w:sz w:val="20"/>
-          <w:lang w:val="en-US"/>
-        </w:rPr>
-      </w:pPr>
-      <w:proofErr w:type="spellStart"/>
-      <w:r>
-        <w:rPr>
-          <w:rFonts w:ascii="Courier New" w:hAnsi="Courier New" w:cs="Courier New"/>
-          <w:sz w:val="20"/>
-          <w:lang w:val="en-US"/>
-        </w:rPr>
-        <w:t>path_to_segHT</w:t>
-      </w:r>
-      <w:proofErr w:type="spellEnd"/>
-      <w:r>
-        <w:rPr>
-          <w:rFonts w:ascii="Courier New" w:hAnsi="Courier New" w:cs="Courier New"/>
-          <w:sz w:val="20"/>
-          <w:lang w:val="en-US"/>
-        </w:rPr>
-        <w:t xml:space="preserve"> &lt;- "</w:t>
-      </w:r>
-      <w:proofErr w:type="gramStart"/>
-      <w:r>
-        <w:rPr>
-          <w:rFonts w:ascii="Courier New" w:hAnsi="Courier New" w:cs="Courier New"/>
-          <w:sz w:val="20"/>
-          <w:lang w:val="en-US"/>
-        </w:rPr>
-        <w:t>..</w:t>
-      </w:r>
-      <w:proofErr w:type="gramEnd"/>
-      <w:r>
-        <w:rPr>
-          <w:rFonts w:ascii="Courier New" w:hAnsi="Courier New" w:cs="Courier New"/>
-          <w:sz w:val="20"/>
-          <w:lang w:val="en-US"/>
-        </w:rPr>
-        <w:t>\\</w:t>
-      </w:r>
-      <w:proofErr w:type="spellStart"/>
-      <w:r>
-        <w:rPr>
-          <w:rFonts w:ascii="Courier New" w:hAnsi="Courier New" w:cs="Courier New"/>
-          <w:sz w:val="20"/>
-          <w:lang w:val="en-US"/>
-        </w:rPr>
-        <w:t>segHT</w:t>
-      </w:r>
-      <w:proofErr w:type="spellEnd"/>
-      <w:r>
-        <w:rPr>
-          <w:rFonts w:ascii="Courier New" w:hAnsi="Courier New" w:cs="Courier New"/>
-          <w:sz w:val="20"/>
-          <w:lang w:val="en-US"/>
-        </w:rPr>
-        <w:t xml:space="preserve"> v</w:t>
-      </w:r>
-      <w:r>
-        <w:rPr>
-          <w:rFonts w:ascii="Courier New" w:hAnsi="Courier New" w:cs="Courier New"/>
-          <w:sz w:val="20"/>
-          <w:lang w:val="en-US"/>
-        </w:rPr>
-        <w:t>1.2.0.tar.gz"</w:t>
-      </w:r>
-    </w:p>
-    <w:p>
-      <w:pPr>
-        <w:spacing w:after="120"/>
-        <w:ind w:left="720"/>
-        <w:rPr>
-          <w:rFonts w:ascii="Courier New" w:hAnsi="Courier New" w:cs="Courier New"/>
-          <w:sz w:val="20"/>
-          <w:lang w:val="en-US"/>
-        </w:rPr>
-      </w:pPr>
-      <w:proofErr w:type="spellStart"/>
-      <w:proofErr w:type="gramStart"/>
-      <w:r>
-        <w:rPr>
-          <w:rFonts w:ascii="Courier New" w:hAnsi="Courier New" w:cs="Courier New"/>
-          <w:sz w:val="20"/>
-          <w:lang w:val="en-US"/>
-        </w:rPr>
-        <w:t>install.packages</w:t>
-      </w:r>
-      <w:proofErr w:type="spellEnd"/>
-      <w:r>
-        <w:rPr>
-          <w:rFonts w:ascii="Courier New" w:hAnsi="Courier New" w:cs="Courier New"/>
-          <w:sz w:val="20"/>
-          <w:lang w:val="en-US"/>
-        </w:rPr>
-        <w:t>(</w:t>
-      </w:r>
-      <w:proofErr w:type="spellStart"/>
-      <w:proofErr w:type="gramEnd"/>
-      <w:r>
-        <w:rPr>
-          <w:rFonts w:ascii="Courier New" w:hAnsi="Courier New" w:cs="Courier New"/>
-          <w:sz w:val="20"/>
-          <w:lang w:val="en-US"/>
-        </w:rPr>
-        <w:t>path_to_segHT</w:t>
-      </w:r>
-      <w:proofErr w:type="spellEnd"/>
-      <w:r>
-        <w:rPr>
-          <w:rFonts w:ascii="Courier New" w:hAnsi="Courier New" w:cs="Courier New"/>
-          <w:sz w:val="20"/>
-          <w:lang w:val="en-US"/>
-        </w:rPr>
-        <w:t>, repos = NULL, type="source")</w:t>
-      </w:r>
-    </w:p>
-    <w:p>
-      <w:pPr>
-        <w:spacing w:after="120"/>
-        <w:ind w:left="720"/>
-        <w:rPr>
-          <w:rFonts w:ascii="Courier New" w:hAnsi="Courier New" w:cs="Courier New"/>
-          <w:sz w:val="20"/>
-        </w:rPr>
-      </w:pPr>
-      <w:proofErr w:type="gramStart"/>
-      <w:r>
-        <w:rPr>
-          <w:rFonts w:ascii="Courier New" w:hAnsi="Courier New" w:cs="Courier New"/>
-          <w:sz w:val="20"/>
-        </w:rPr>
-        <w:t>library(</w:t>
-      </w:r>
-      <w:proofErr w:type="spellStart"/>
-      <w:proofErr w:type="gramEnd"/>
-      <w:r>
-        <w:rPr>
-          <w:rFonts w:ascii="Courier New" w:hAnsi="Courier New" w:cs="Courier New"/>
-          <w:sz w:val="20"/>
-        </w:rPr>
-        <w:t>segHT</w:t>
-      </w:r>
-      <w:proofErr w:type="spellEnd"/>
-      <w:r>
-        <w:rPr>
-          <w:rFonts w:ascii="Courier New" w:hAnsi="Courier New" w:cs="Courier New"/>
-          <w:sz w:val="20"/>
-        </w:rPr>
-        <w:t>)</w:t>
-      </w:r>
-    </w:p>
-    <w:p>
-      <w:pPr>
-        <w:spacing w:after="120"/>
-        <w:ind w:left="720"/>
-        <w:rPr>
-          <w:rFonts w:ascii="Courier New" w:hAnsi="Courier New" w:cs="Courier New"/>
-          <w:sz w:val="20"/>
-        </w:rPr>
-      </w:pPr>
     </w:p>
     <w:sectPr>
       <w:headerReference w:type="default" r:id="rId9"/>
       <w:pgSz w:w="11906" w:h="16838"/>
-      <w:pgMar w:top="1440" w:right="1440" w:bottom="1440" w:left="1440" w:header="708" w:footer="708" w:gutter="0"/>
+      <w:pgMar w:top="1440" w:right="851" w:bottom="1440" w:left="851" w:header="709" w:footer="709" w:gutter="0"/>
       <w:cols w:space="708"/>
       <w:docGrid w:linePitch="360"/>
     </w:sectPr>
@@ -1583,7 +1619,7 @@
 </file>
 
 <file path=word/endnotes.xml><?xml version="1.0" encoding="utf-8"?>
-<w:endnotes xmlns:wpc="http://schemas.microsoft.com/office/word/2010/wordprocessingCanvas" xmlns:cx="http://schemas.microsoft.com/office/drawing/2014/chartex" xmlns:cx1="http://schemas.microsoft.com/office/drawing/2015/9/8/chartex" xmlns:mc="http://schemas.openxmlformats.org/markup-compatibility/2006" xmlns:o="urn:schemas-microsoft-com:office:office" xmlns:r="http://schemas.openxmlformats.org/officeDocument/2006/relationships" xmlns:m="http://schemas.openxmlformats.org/officeDocument/2006/math" xmlns:v="urn:schemas-microsoft-com:vml" xmlns:wp14="http://schemas.microsoft.com/office/word/2010/wordprocessingDrawing" xmlns:wp="http://schemas.openxmlformats.org/drawingml/2006/wordprocessingDrawing" xmlns:w10="urn:schemas-microsoft-com:office:word" xmlns:w="http://schemas.openxmlformats.org/wordprocessingml/2006/main" xmlns:w14="http://schemas.microsoft.com/office/word/2010/wordml" xmlns:w15="http://schemas.microsoft.com/office/word/2012/wordml" xmlns:w16se="http://schemas.microsoft.com/office/word/2015/wordml/symex" xmlns:wpg="http://schemas.microsoft.com/office/word/2010/wordprocessingGroup" xmlns:wpi="http://schemas.microsoft.com/office/word/2010/wordprocessingInk" xmlns:wne="http://schemas.microsoft.com/office/word/2006/wordml" xmlns:wps="http://schemas.microsoft.com/office/word/2010/wordprocessingShape" mc:Ignorable="w14 w15 w16se wp14">
+<w:endnotes xmlns:wpc="http://schemas.microsoft.com/office/word/2010/wordprocessingCanvas" xmlns:cx="http://schemas.microsoft.com/office/drawing/2014/chartex" xmlns:cx1="http://schemas.microsoft.com/office/drawing/2015/9/8/chartex" xmlns:cx2="http://schemas.microsoft.com/office/drawing/2015/10/21/chartex" xmlns:cx3="http://schemas.microsoft.com/office/drawing/2016/5/9/chartex" xmlns:cx4="http://schemas.microsoft.com/office/drawing/2016/5/10/chartex" xmlns:cx5="http://schemas.microsoft.com/office/drawing/2016/5/11/chartex" xmlns:cx6="http://schemas.microsoft.com/office/drawing/2016/5/12/chartex" xmlns:cx7="http://schemas.microsoft.com/office/drawing/2016/5/13/chartex" xmlns:cx8="http://schemas.microsoft.com/office/drawing/2016/5/14/chartex" xmlns:mc="http://schemas.openxmlformats.org/markup-compatibility/2006" xmlns:aink="http://schemas.microsoft.com/office/drawing/2016/ink" xmlns:am3d="http://schemas.microsoft.com/office/drawing/2017/model3d" xmlns:o="urn:schemas-microsoft-com:office:office" xmlns:r="http://schemas.openxmlformats.org/officeDocument/2006/relationships" xmlns:m="http://schemas.openxmlformats.org/officeDocument/2006/math" xmlns:v="urn:schemas-microsoft-com:vml" xmlns:wp14="http://schemas.microsoft.com/office/word/2010/wordprocessingDrawing" xmlns:wp="http://schemas.openxmlformats.org/drawingml/2006/wordprocessingDrawing" xmlns:w10="urn:schemas-microsoft-com:office:word" xmlns:w="http://schemas.openxmlformats.org/wordprocessingml/2006/main" xmlns:w14="http://schemas.microsoft.com/office/word/2010/wordml" xmlns:w15="http://schemas.microsoft.com/office/word/2012/wordml" xmlns:w16cid="http://schemas.microsoft.com/office/word/2016/wordml/cid" xmlns:w16se="http://schemas.microsoft.com/office/word/2015/wordml/symex" xmlns:wpg="http://schemas.microsoft.com/office/word/2010/wordprocessingGroup" xmlns:wpi="http://schemas.microsoft.com/office/word/2010/wordprocessingInk" xmlns:wne="http://schemas.microsoft.com/office/word/2006/wordml" xmlns:wps="http://schemas.microsoft.com/office/word/2010/wordprocessingShape" mc:Ignorable="w14 w15 w16se w16cid wp14">
   <w:endnote w:type="separator" w:id="-1">
     <w:p>
       <w:pPr>
@@ -1608,7 +1644,7 @@
 </file>
 
 <file path=word/footnotes.xml><?xml version="1.0" encoding="utf-8"?>
-<w:footnotes xmlns:wpc="http://schemas.microsoft.com/office/word/2010/wordprocessingCanvas" xmlns:cx="http://schemas.microsoft.com/office/drawing/2014/chartex" xmlns:cx1="http://schemas.microsoft.com/office/drawing/2015/9/8/chartex" xmlns:mc="http://schemas.openxmlformats.org/markup-compatibility/2006" xmlns:o="urn:schemas-microsoft-com:office:office" xmlns:r="http://schemas.openxmlformats.org/officeDocument/2006/relationships" xmlns:m="http://schemas.openxmlformats.org/officeDocument/2006/math" xmlns:v="urn:schemas-microsoft-com:vml" xmlns:wp14="http://schemas.microsoft.com/office/word/2010/wordprocessingDrawing" xmlns:wp="http://schemas.openxmlformats.org/drawingml/2006/wordprocessingDrawing" xmlns:w10="urn:schemas-microsoft-com:office:word" xmlns:w="http://schemas.openxmlformats.org/wordprocessingml/2006/main" xmlns:w14="http://schemas.microsoft.com/office/word/2010/wordml" xmlns:w15="http://schemas.microsoft.com/office/word/2012/wordml" xmlns:w16se="http://schemas.microsoft.com/office/word/2015/wordml/symex" xmlns:wpg="http://schemas.microsoft.com/office/word/2010/wordprocessingGroup" xmlns:wpi="http://schemas.microsoft.com/office/word/2010/wordprocessingInk" xmlns:wne="http://schemas.microsoft.com/office/word/2006/wordml" xmlns:wps="http://schemas.microsoft.com/office/word/2010/wordprocessingShape" mc:Ignorable="w14 w15 w16se wp14">
+<w:footnotes xmlns:wpc="http://schemas.microsoft.com/office/word/2010/wordprocessingCanvas" xmlns:cx="http://schemas.microsoft.com/office/drawing/2014/chartex" xmlns:cx1="http://schemas.microsoft.com/office/drawing/2015/9/8/chartex" xmlns:cx2="http://schemas.microsoft.com/office/drawing/2015/10/21/chartex" xmlns:cx3="http://schemas.microsoft.com/office/drawing/2016/5/9/chartex" xmlns:cx4="http://schemas.microsoft.com/office/drawing/2016/5/10/chartex" xmlns:cx5="http://schemas.microsoft.com/office/drawing/2016/5/11/chartex" xmlns:cx6="http://schemas.microsoft.com/office/drawing/2016/5/12/chartex" xmlns:cx7="http://schemas.microsoft.com/office/drawing/2016/5/13/chartex" xmlns:cx8="http://schemas.microsoft.com/office/drawing/2016/5/14/chartex" xmlns:mc="http://schemas.openxmlformats.org/markup-compatibility/2006" xmlns:aink="http://schemas.microsoft.com/office/drawing/2016/ink" xmlns:am3d="http://schemas.microsoft.com/office/drawing/2017/model3d" xmlns:o="urn:schemas-microsoft-com:office:office" xmlns:r="http://schemas.openxmlformats.org/officeDocument/2006/relationships" xmlns:m="http://schemas.openxmlformats.org/officeDocument/2006/math" xmlns:v="urn:schemas-microsoft-com:vml" xmlns:wp14="http://schemas.microsoft.com/office/word/2010/wordprocessingDrawing" xmlns:wp="http://schemas.openxmlformats.org/drawingml/2006/wordprocessingDrawing" xmlns:w10="urn:schemas-microsoft-com:office:word" xmlns:w="http://schemas.openxmlformats.org/wordprocessingml/2006/main" xmlns:w14="http://schemas.microsoft.com/office/word/2010/wordml" xmlns:w15="http://schemas.microsoft.com/office/word/2012/wordml" xmlns:w16cid="http://schemas.microsoft.com/office/word/2016/wordml/cid" xmlns:w16se="http://schemas.microsoft.com/office/word/2015/wordml/symex" xmlns:wpg="http://schemas.microsoft.com/office/word/2010/wordprocessingGroup" xmlns:wpi="http://schemas.microsoft.com/office/word/2010/wordprocessingInk" xmlns:wne="http://schemas.microsoft.com/office/word/2006/wordml" xmlns:wps="http://schemas.microsoft.com/office/word/2010/wordprocessingShape" mc:Ignorable="w14 w15 w16se w16cid wp14">
   <w:footnote w:type="separator" w:id="-1">
     <w:p>
       <w:pPr>
@@ -1633,7 +1669,7 @@
 </file>
 
 <file path=word/header1.xml><?xml version="1.0" encoding="utf-8"?>
-<w:hdr xmlns:wpc="http://schemas.microsoft.com/office/word/2010/wordprocessingCanvas" xmlns:cx="http://schemas.microsoft.com/office/drawing/2014/chartex" xmlns:cx1="http://schemas.microsoft.com/office/drawing/2015/9/8/chartex" xmlns:mc="http://schemas.openxmlformats.org/markup-compatibility/2006" xmlns:o="urn:schemas-microsoft-com:office:office" xmlns:r="http://schemas.openxmlformats.org/officeDocument/2006/relationships" xmlns:m="http://schemas.openxmlformats.org/officeDocument/2006/math" xmlns:v="urn:schemas-microsoft-com:vml" xmlns:wp14="http://schemas.microsoft.com/office/word/2010/wordprocessingDrawing" xmlns:wp="http://schemas.openxmlformats.org/drawingml/2006/wordprocessingDrawing" xmlns:w10="urn:schemas-microsoft-com:office:word" xmlns:w="http://schemas.openxmlformats.org/wordprocessingml/2006/main" xmlns:w14="http://schemas.microsoft.com/office/word/2010/wordml" xmlns:w15="http://schemas.microsoft.com/office/word/2012/wordml" xmlns:w16se="http://schemas.microsoft.com/office/word/2015/wordml/symex" xmlns:wpg="http://schemas.microsoft.com/office/word/2010/wordprocessingGroup" xmlns:wpi="http://schemas.microsoft.com/office/word/2010/wordprocessingInk" xmlns:wne="http://schemas.microsoft.com/office/word/2006/wordml" xmlns:wps="http://schemas.microsoft.com/office/word/2010/wordprocessingShape" mc:Ignorable="w14 w15 w16se wp14">
+<w:hdr xmlns:wpc="http://schemas.microsoft.com/office/word/2010/wordprocessingCanvas" xmlns:cx="http://schemas.microsoft.com/office/drawing/2014/chartex" xmlns:cx1="http://schemas.microsoft.com/office/drawing/2015/9/8/chartex" xmlns:cx2="http://schemas.microsoft.com/office/drawing/2015/10/21/chartex" xmlns:cx3="http://schemas.microsoft.com/office/drawing/2016/5/9/chartex" xmlns:cx4="http://schemas.microsoft.com/office/drawing/2016/5/10/chartex" xmlns:cx5="http://schemas.microsoft.com/office/drawing/2016/5/11/chartex" xmlns:cx6="http://schemas.microsoft.com/office/drawing/2016/5/12/chartex" xmlns:cx7="http://schemas.microsoft.com/office/drawing/2016/5/13/chartex" xmlns:cx8="http://schemas.microsoft.com/office/drawing/2016/5/14/chartex" xmlns:mc="http://schemas.openxmlformats.org/markup-compatibility/2006" xmlns:aink="http://schemas.microsoft.com/office/drawing/2016/ink" xmlns:am3d="http://schemas.microsoft.com/office/drawing/2017/model3d" xmlns:o="urn:schemas-microsoft-com:office:office" xmlns:r="http://schemas.openxmlformats.org/officeDocument/2006/relationships" xmlns:m="http://schemas.openxmlformats.org/officeDocument/2006/math" xmlns:v="urn:schemas-microsoft-com:vml" xmlns:wp14="http://schemas.microsoft.com/office/word/2010/wordprocessingDrawing" xmlns:wp="http://schemas.openxmlformats.org/drawingml/2006/wordprocessingDrawing" xmlns:w10="urn:schemas-microsoft-com:office:word" xmlns:w="http://schemas.openxmlformats.org/wordprocessingml/2006/main" xmlns:w14="http://schemas.microsoft.com/office/word/2010/wordml" xmlns:w15="http://schemas.microsoft.com/office/word/2012/wordml" xmlns:w16cid="http://schemas.microsoft.com/office/word/2016/wordml/cid" xmlns:w16se="http://schemas.microsoft.com/office/word/2015/wordml/symex" xmlns:wpg="http://schemas.microsoft.com/office/word/2010/wordprocessingGroup" xmlns:wpi="http://schemas.microsoft.com/office/word/2010/wordprocessingInk" xmlns:wne="http://schemas.microsoft.com/office/word/2006/wordml" xmlns:wps="http://schemas.microsoft.com/office/word/2010/wordprocessingShape" mc:Ignorable="w14 w15 w16se w16cid wp14">
   <w:p>
     <w:pPr>
       <w:pStyle w:val="Header"/>
@@ -1645,21 +1681,19 @@
       <w:rPr>
         <w:lang w:val="en-US"/>
       </w:rPr>
-      <w:t xml:space="preserve">Patricia Haden for Miller &amp; </w:t>
+      <w:t>Patricia Haden for Miller &amp; Ulrich (202</w:t>
     </w:r>
-    <w:proofErr w:type="spellStart"/>
     <w:r>
       <w:rPr>
         <w:lang w:val="en-US"/>
       </w:rPr>
-      <w:t>Ulirich</w:t>
+      <w:t>1</w:t>
     </w:r>
-    <w:proofErr w:type="spellEnd"/>
     <w:r>
       <w:rPr>
         <w:lang w:val="en-US"/>
       </w:rPr>
-      <w:t xml:space="preserve"> (2020)</w:t>
+      <w:t>)</w:t>
     </w:r>
     <w:r>
       <w:rPr>
@@ -1677,14 +1711,44 @@
       <w:rPr>
         <w:lang w:val="en-US"/>
       </w:rPr>
-      <w:t>2020-12-27</w:t>
+      <w:t>202</w:t>
+    </w:r>
+    <w:r>
+      <w:rPr>
+        <w:lang w:val="en-US"/>
+      </w:rPr>
+      <w:t>1</w:t>
+    </w:r>
+    <w:r>
+      <w:rPr>
+        <w:lang w:val="en-US"/>
+      </w:rPr>
+      <w:t>-1</w:t>
+    </w:r>
+    <w:r>
+      <w:rPr>
+        <w:lang w:val="en-US"/>
+      </w:rPr>
+      <w:t>0</w:t>
+    </w:r>
+    <w:r>
+      <w:rPr>
+        <w:lang w:val="en-US"/>
+      </w:rPr>
+      <w:t>-2</w:t>
+    </w:r>
+    <w:r>
+      <w:rPr>
+        <w:lang w:val="en-US"/>
+      </w:rPr>
+      <w:t>9</w:t>
     </w:r>
   </w:p>
 </w:hdr>
 </file>
 
 <file path=word/numbering.xml><?xml version="1.0" encoding="utf-8"?>
-<w:numbering xmlns:wpc="http://schemas.microsoft.com/office/word/2010/wordprocessingCanvas" xmlns:cx="http://schemas.microsoft.com/office/drawing/2014/chartex" xmlns:cx1="http://schemas.microsoft.com/office/drawing/2015/9/8/chartex" xmlns:mc="http://schemas.openxmlformats.org/markup-compatibility/2006" xmlns:o="urn:schemas-microsoft-com:office:office" xmlns:r="http://schemas.openxmlformats.org/officeDocument/2006/relationships" xmlns:m="http://schemas.openxmlformats.org/officeDocument/2006/math" xmlns:v="urn:schemas-microsoft-com:vml" xmlns:wp14="http://schemas.microsoft.com/office/word/2010/wordprocessingDrawing" xmlns:wp="http://schemas.openxmlformats.org/drawingml/2006/wordprocessingDrawing" xmlns:w10="urn:schemas-microsoft-com:office:word" xmlns:w="http://schemas.openxmlformats.org/wordprocessingml/2006/main" xmlns:w14="http://schemas.microsoft.com/office/word/2010/wordml" xmlns:w15="http://schemas.microsoft.com/office/word/2012/wordml" xmlns:w16se="http://schemas.microsoft.com/office/word/2015/wordml/symex" xmlns:wpg="http://schemas.microsoft.com/office/word/2010/wordprocessingGroup" xmlns:wpi="http://schemas.microsoft.com/office/word/2010/wordprocessingInk" xmlns:wne="http://schemas.microsoft.com/office/word/2006/wordml" xmlns:wps="http://schemas.microsoft.com/office/word/2010/wordprocessingShape" mc:Ignorable="w14 w15 w16se wp14">
+<w:numbering xmlns:wpc="http://schemas.microsoft.com/office/word/2010/wordprocessingCanvas" xmlns:cx="http://schemas.microsoft.com/office/drawing/2014/chartex" xmlns:cx1="http://schemas.microsoft.com/office/drawing/2015/9/8/chartex" xmlns:cx2="http://schemas.microsoft.com/office/drawing/2015/10/21/chartex" xmlns:cx3="http://schemas.microsoft.com/office/drawing/2016/5/9/chartex" xmlns:cx4="http://schemas.microsoft.com/office/drawing/2016/5/10/chartex" xmlns:cx5="http://schemas.microsoft.com/office/drawing/2016/5/11/chartex" xmlns:cx6="http://schemas.microsoft.com/office/drawing/2016/5/12/chartex" xmlns:cx7="http://schemas.microsoft.com/office/drawing/2016/5/13/chartex" xmlns:cx8="http://schemas.microsoft.com/office/drawing/2016/5/14/chartex" xmlns:mc="http://schemas.openxmlformats.org/markup-compatibility/2006" xmlns:aink="http://schemas.microsoft.com/office/drawing/2016/ink" xmlns:am3d="http://schemas.microsoft.com/office/drawing/2017/model3d" xmlns:o="urn:schemas-microsoft-com:office:office" xmlns:r="http://schemas.openxmlformats.org/officeDocument/2006/relationships" xmlns:m="http://schemas.openxmlformats.org/officeDocument/2006/math" xmlns:v="urn:schemas-microsoft-com:vml" xmlns:wp14="http://schemas.microsoft.com/office/word/2010/wordprocessingDrawing" xmlns:wp="http://schemas.openxmlformats.org/drawingml/2006/wordprocessingDrawing" xmlns:w10="urn:schemas-microsoft-com:office:word" xmlns:w="http://schemas.openxmlformats.org/wordprocessingml/2006/main" xmlns:w14="http://schemas.microsoft.com/office/word/2010/wordml" xmlns:w15="http://schemas.microsoft.com/office/word/2012/wordml" xmlns:w16cid="http://schemas.microsoft.com/office/word/2016/wordml/cid" xmlns:w16se="http://schemas.microsoft.com/office/word/2015/wordml/symex" xmlns:wpg="http://schemas.microsoft.com/office/word/2010/wordprocessingGroup" xmlns:wpi="http://schemas.microsoft.com/office/word/2010/wordprocessingInk" xmlns:wne="http://schemas.microsoft.com/office/word/2006/wordml" xmlns:wps="http://schemas.microsoft.com/office/word/2010/wordprocessingShape" mc:Ignorable="w14 w15 w16se w16cid wp14">
   <w:abstractNum w:abstractNumId="0" w15:restartNumberingAfterBreak="0">
     <w:nsid w:val="24440A62"/>
     <w:multiLevelType w:val="hybridMultilevel"/>
@@ -1867,7 +1931,7 @@
 </file>
 
 <file path=word/styles.xml><?xml version="1.0" encoding="utf-8"?>
-<w:styles xmlns:mc="http://schemas.openxmlformats.org/markup-compatibility/2006" xmlns:r="http://schemas.openxmlformats.org/officeDocument/2006/relationships" xmlns:w="http://schemas.openxmlformats.org/wordprocessingml/2006/main" xmlns:w14="http://schemas.microsoft.com/office/word/2010/wordml" xmlns:w15="http://schemas.microsoft.com/office/word/2012/wordml" xmlns:w16se="http://schemas.microsoft.com/office/word/2015/wordml/symex" mc:Ignorable="w14 w15 w16se">
+<w:styles xmlns:mc="http://schemas.openxmlformats.org/markup-compatibility/2006" xmlns:r="http://schemas.openxmlformats.org/officeDocument/2006/relationships" xmlns:w="http://schemas.openxmlformats.org/wordprocessingml/2006/main" xmlns:w14="http://schemas.microsoft.com/office/word/2010/wordml" xmlns:w15="http://schemas.microsoft.com/office/word/2012/wordml" xmlns:w16cid="http://schemas.microsoft.com/office/word/2016/wordml/cid" xmlns:w16se="http://schemas.microsoft.com/office/word/2015/wordml/symex" mc:Ignorable="w14 w15 w16se w16cid">
   <w:docDefaults>
     <w:rPrDefault>
       <w:rPr>
@@ -1883,7 +1947,7 @@
       </w:pPr>
     </w:pPrDefault>
   </w:docDefaults>
-  <w:latentStyles w:defLockedState="0" w:defUIPriority="99" w:defSemiHidden="0" w:defUnhideWhenUsed="0" w:defQFormat="0" w:count="371">
+  <w:latentStyles w:defLockedState="0" w:defUIPriority="99" w:defSemiHidden="0" w:defUnhideWhenUsed="0" w:defQFormat="0" w:count="375">
     <w:lsdException w:name="Normal" w:uiPriority="0" w:qFormat="1"/>
     <w:lsdException w:name="heading 1" w:uiPriority="9" w:qFormat="1"/>
     <w:lsdException w:name="heading 2" w:semiHidden="1" w:uiPriority="9" w:unhideWhenUsed="1" w:qFormat="1"/>
@@ -1989,7 +2053,6 @@
     <w:lsdException w:name="HTML Sample" w:semiHidden="1" w:unhideWhenUsed="1"/>
     <w:lsdException w:name="HTML Typewriter" w:semiHidden="1" w:unhideWhenUsed="1"/>
     <w:lsdException w:name="HTML Variable" w:semiHidden="1" w:unhideWhenUsed="1"/>
-    <w:lsdException w:name="Normal Table" w:semiHidden="1" w:unhideWhenUsed="1"/>
     <w:lsdException w:name="annotation subject" w:semiHidden="1" w:unhideWhenUsed="1"/>
     <w:lsdException w:name="No List" w:semiHidden="1" w:unhideWhenUsed="1"/>
     <w:lsdException w:name="Outline List 1" w:semiHidden="1" w:unhideWhenUsed="1"/>
@@ -2033,10 +2096,8 @@
     <w:lsdException w:name="Table Elegant" w:semiHidden="1" w:unhideWhenUsed="1"/>
     <w:lsdException w:name="Table Professional" w:semiHidden="1" w:unhideWhenUsed="1"/>
     <w:lsdException w:name="Table Subtle 1" w:semiHidden="1" w:unhideWhenUsed="1"/>
-    <w:lsdException w:name="Table Subtle 2" w:semiHidden="1" w:unhideWhenUsed="1"/>
     <w:lsdException w:name="Table Web 1" w:semiHidden="1" w:unhideWhenUsed="1"/>
     <w:lsdException w:name="Table Web 2" w:semiHidden="1" w:unhideWhenUsed="1"/>
-    <w:lsdException w:name="Table Web 3" w:semiHidden="1" w:unhideWhenUsed="1"/>
     <w:lsdException w:name="Balloon Text" w:semiHidden="1" w:unhideWhenUsed="1"/>
     <w:lsdException w:name="Table Grid" w:uiPriority="59"/>
     <w:lsdException w:name="Table Theme" w:semiHidden="1" w:unhideWhenUsed="1"/>
@@ -2255,6 +2316,10 @@
     <w:lsdException w:name="List Table 5 Dark Accent 6" w:uiPriority="50"/>
     <w:lsdException w:name="List Table 6 Colorful Accent 6" w:uiPriority="51"/>
     <w:lsdException w:name="List Table 7 Colorful Accent 6" w:uiPriority="52"/>
+    <w:lsdException w:name="Mention" w:semiHidden="1" w:unhideWhenUsed="1"/>
+    <w:lsdException w:name="Smart Hyperlink" w:semiHidden="1" w:unhideWhenUsed="1"/>
+    <w:lsdException w:name="Hashtag" w:semiHidden="1" w:unhideWhenUsed="1"/>
+    <w:lsdException w:name="Unresolved Mention" w:semiHidden="1" w:unhideWhenUsed="1"/>
   </w:latentStyles>
   <w:style w:type="paragraph" w:default="1" w:styleId="Normal">
     <w:name w:val="Normal"/>
@@ -2263,6 +2328,7 @@
   <w:style w:type="character" w:default="1" w:styleId="DefaultParagraphFont">
     <w:name w:val="Default Paragraph Font"/>
     <w:uiPriority w:val="1"/>
+    <w:semiHidden/>
     <w:unhideWhenUsed/>
   </w:style>
   <w:style w:type="table" w:default="1" w:styleId="TableNormal">

</xml_diff>